<commit_message>
updates to script, presentation, and poster
</commit_message>
<xml_diff>
--- a/Jodi-Presentation Script.docx
+++ b/Jodi-Presentation Script.docx
@@ -4,6 +4,55 @@
   <w:body>
     <w:p>
       <w:pPr>
+        <w:rPr>
+          <w:b/>
+          <w:bCs/>
+          <w:sz w:val="32"/>
+          <w:szCs w:val="32"/>
+        </w:rPr>
+      </w:pPr>
+      <w:r>
+        <w:rPr>
+          <w:b/>
+          <w:bCs/>
+          <w:sz w:val="32"/>
+          <w:szCs w:val="32"/>
+        </w:rPr>
+        <w:t>One Sentence Problem Statement</w:t>
+      </w:r>
+    </w:p>
+    <w:p>
+      <w:pPr>
+        <w:rPr>
+          <w:b/>
+          <w:bCs/>
+          <w:sz w:val="32"/>
+          <w:szCs w:val="32"/>
+        </w:rPr>
+      </w:pPr>
+      <w:r>
+        <w:rPr>
+          <w:b/>
+          <w:bCs/>
+          <w:sz w:val="32"/>
+          <w:szCs w:val="32"/>
+        </w:rPr>
+        <w:t>Who and/or what is a</w:t>
+      </w:r>
+      <w:bookmarkStart w:id="0" w:name="_GoBack"/>
+      <w:bookmarkEnd w:id="0"/>
+      <w:r>
+        <w:rPr>
+          <w:b/>
+          <w:bCs/>
+          <w:sz w:val="32"/>
+          <w:szCs w:val="32"/>
+        </w:rPr>
+        <w:t xml:space="preserve"> Data Scientist is undecided - leading to unmet expectations, misfit hires, and lost time/resources for employers, employees, and applicants.</w:t>
+      </w:r>
+    </w:p>
+    <w:p>
+      <w:pPr>
         <w:jc w:val="center"/>
         <w:rPr>
           <w:b/>
@@ -12,7 +61,6 @@
           <w:szCs w:val="40"/>
         </w:rPr>
       </w:pPr>
-      <w:bookmarkStart w:id="0" w:name="_GoBack"/>
       <w:r>
         <w:rPr>
           <w:b/>
@@ -23,7 +71,6 @@
         <w:t>Jodi’s Script!</w:t>
       </w:r>
     </w:p>
-    <w:bookmarkEnd w:id="0"/>
     <w:p>
       <w:pPr>
         <w:rPr>
@@ -81,15 +128,7 @@
         <w:t xml:space="preserve">: </w:t>
       </w:r>
       <w:r>
-        <w:t xml:space="preserve">Our dataset was created by searching 5 different job titles: Data Scientist, Data Analyst, Database Administrator, Software Engineer, and Statistician. After completing the </w:t>
-      </w:r>
-      <w:proofErr w:type="spellStart"/>
-      <w:r>
-        <w:t>webscape</w:t>
-      </w:r>
-      <w:proofErr w:type="spellEnd"/>
-      <w:r>
-        <w:t xml:space="preserve">, </w:t>
+        <w:t xml:space="preserve">Our dataset was created by searching 5 different job titles: Data Scientist, Data Analyst, Database Administrator, Software Engineer, and Statistician. After completing the webscape, </w:t>
       </w:r>
       <w:r>
         <w:t xml:space="preserve">we removed </w:t>
@@ -155,15 +194,7 @@
         <w:t xml:space="preserve">: </w:t>
       </w:r>
       <w:r>
-        <w:t xml:space="preserve">During the </w:t>
-      </w:r>
-      <w:proofErr w:type="spellStart"/>
-      <w:r>
-        <w:t>webscrape</w:t>
-      </w:r>
-      <w:proofErr w:type="spellEnd"/>
-      <w:r>
-        <w:t>, we also</w:t>
+        <w:t>During the webscrape, we also</w:t>
       </w:r>
       <w:r>
         <w:t xml:space="preserve"> specifically searched 16 cities</w:t>
@@ -225,13 +256,22 @@
         <w:t xml:space="preserve">second </w:t>
       </w:r>
       <w:r>
-        <w:t xml:space="preserve">highest number of </w:t>
+        <w:t>largest</w:t>
+      </w:r>
+      <w:r>
+        <w:t xml:space="preserve"> number of </w:t>
       </w:r>
       <w:r>
         <w:t xml:space="preserve">total </w:t>
       </w:r>
       <w:r>
-        <w:t>postings collected, New York, Washington state, and Massachusetts all had more Data Scientist job postings compared to Texas at 170.</w:t>
+        <w:t xml:space="preserve">postings collected, New York, Washington state, and Massachusetts </w:t>
+      </w:r>
+      <w:r>
+        <w:t>each</w:t>
+      </w:r>
+      <w:r>
+        <w:t xml:space="preserve"> had more Data Scientist job postings compared to Texas at 170.</w:t>
       </w:r>
     </w:p>
     <w:p>
@@ -268,13 +308,31 @@
         <w:t>had</w:t>
       </w:r>
       <w:r>
-        <w:t xml:space="preserve"> all the data, we had to ensure it was all usable. Indeed.com allows companies to post job postings </w:t>
+        <w:t xml:space="preserve"> all the data, we had to ensure it was all usable. Indeed.com allows companies to post job </w:t>
       </w:r>
       <w:r>
         <w:t>in any format</w:t>
       </w:r>
       <w:r>
-        <w:t>. This meant that the job posting often included “Equal Opportunity” Language, company information, and varying use of styles making the use of Beautiful Soup Difficult.</w:t>
+        <w:t>. This mean</w:t>
+      </w:r>
+      <w:r>
+        <w:t>s</w:t>
+      </w:r>
+      <w:r>
+        <w:t xml:space="preserve"> that </w:t>
+      </w:r>
+      <w:r>
+        <w:t>a</w:t>
+      </w:r>
+      <w:r>
+        <w:t xml:space="preserve"> job posting often include</w:t>
+      </w:r>
+      <w:r>
+        <w:t>s</w:t>
+      </w:r>
+      <w:r>
+        <w:t xml:space="preserve"> “Equal Opportunity” Language, company information, and varying use of styles making the use of Beautiful Soup Difficult.</w:t>
       </w:r>
       <w:r>
         <w:br/>
@@ -303,18 +361,25 @@
         <w:t xml:space="preserve">: </w:t>
       </w:r>
       <w:r>
-        <w:t xml:space="preserve">To circumvent this, we used </w:t>
-      </w:r>
-      <w:proofErr w:type="spellStart"/>
-      <w:r>
-        <w:t>BeatifulSoup</w:t>
-      </w:r>
-      <w:proofErr w:type="spellEnd"/>
-      <w:r>
-        <w:t xml:space="preserve"> to extract job postings with bold titles and bulleted items beneath them. We </w:t>
-      </w:r>
-      <w:r>
-        <w:t>used:</w:t>
+        <w:t>So, we used</w:t>
+      </w:r>
+      <w:r>
+        <w:t xml:space="preserve"> BeatifulSoup to extract </w:t>
+      </w:r>
+      <w:r>
+        <w:t>bulleted text beneath bold headings.</w:t>
+      </w:r>
+      <w:r>
+        <w:t xml:space="preserve"> We </w:t>
+      </w:r>
+      <w:r>
+        <w:t>used</w:t>
+      </w:r>
+      <w:r>
+        <w:t xml:space="preserve"> the bold words</w:t>
+      </w:r>
+      <w:r>
+        <w:t>:</w:t>
       </w:r>
       <w:r>
         <w:t xml:space="preserve"> Education, Qualifications, Responsibilities, Requirements, and Skills. We then combined all of these into one corpus. </w:t>
@@ -333,6 +398,7 @@
         <w:rPr>
           <w:color w:val="FF0000"/>
         </w:rPr>
+        <w:lastRenderedPageBreak/>
         <w:t>Slide 1</w:t>
       </w:r>
       <w:r>
@@ -348,36 +414,28 @@
         <w:t xml:space="preserve">: </w:t>
       </w:r>
       <w:r>
-        <w:t xml:space="preserve">At that time, </w:t>
-      </w:r>
-      <w:r>
-        <w:t xml:space="preserve">we </w:t>
-      </w:r>
-      <w:r>
-        <w:t xml:space="preserve">were able to </w:t>
-      </w:r>
-      <w:r>
-        <w:t>use</w:t>
+        <w:t>Next we were able to start our NLP pipeline. W</w:t>
+      </w:r>
+      <w:r>
+        <w:t>e use</w:t>
       </w:r>
       <w:r>
         <w:t xml:space="preserve"> the</w:t>
       </w:r>
       <w:r>
-        <w:t xml:space="preserve"> Python libraries, NLTK and </w:t>
-      </w:r>
-      <w:proofErr w:type="spellStart"/>
-      <w:r>
-        <w:t>spaCy</w:t>
-      </w:r>
-      <w:proofErr w:type="spellEnd"/>
-      <w:r>
-        <w:t xml:space="preserve"> to remove stop words and </w:t>
+        <w:t xml:space="preserve"> Python libraries, NLTK and spaCy to remove stop words and </w:t>
       </w:r>
       <w:r>
         <w:t>eliminate</w:t>
       </w:r>
       <w:r>
-        <w:t xml:space="preserve"> extra items symbols and line breaks.</w:t>
+        <w:t xml:space="preserve"> extra symbols</w:t>
+      </w:r>
+      <w:r>
+        <w:t>,</w:t>
+      </w:r>
+      <w:r>
+        <w:t xml:space="preserve"> and line breaks.</w:t>
       </w:r>
       <w:r>
         <w:t xml:space="preserve"> We were finally ready to analyze the data.</w:t>
@@ -436,7 +494,6 @@
         <w:rPr>
           <w:color w:val="FF0000"/>
         </w:rPr>
-        <w:lastRenderedPageBreak/>
         <w:t xml:space="preserve">Slide </w:t>
       </w:r>
       <w:r>
@@ -519,10 +576,7 @@
         <w:t>Additionally, this type of analysis could lead to a person cheating the automated Applicant Tracking System by falsifying information.</w:t>
       </w:r>
       <w:r>
-        <w:t xml:space="preserve"> </w:t>
-      </w:r>
-      <w:r>
-        <w:t xml:space="preserve">We know </w:t>
+        <w:t xml:space="preserve"> We know </w:t>
       </w:r>
       <w:r>
         <w:t>both these things</w:t>
@@ -681,6 +735,7 @@
     <w:lsdException w:name="HTML Sample" w:semiHidden="1" w:unhideWhenUsed="1"/>
     <w:lsdException w:name="HTML Typewriter" w:semiHidden="1" w:unhideWhenUsed="1"/>
     <w:lsdException w:name="HTML Variable" w:semiHidden="1" w:unhideWhenUsed="1"/>
+    <w:lsdException w:name="Normal Table" w:semiHidden="1" w:unhideWhenUsed="1"/>
     <w:lsdException w:name="annotation subject" w:semiHidden="1" w:unhideWhenUsed="1"/>
     <w:lsdException w:name="No List" w:semiHidden="1" w:unhideWhenUsed="1"/>
     <w:lsdException w:name="Outline List 1" w:semiHidden="1" w:unhideWhenUsed="1"/>
@@ -726,9 +781,11 @@
     <w:lsdException w:name="Table Subtle 1" w:semiHidden="1" w:unhideWhenUsed="1"/>
     <w:lsdException w:name="Table Subtle 2" w:semiHidden="1" w:unhideWhenUsed="1"/>
     <w:lsdException w:name="Table Web 1" w:semiHidden="1" w:unhideWhenUsed="1"/>
+    <w:lsdException w:name="Table Web 2" w:semiHidden="1" w:unhideWhenUsed="1"/>
     <w:lsdException w:name="Table Web 3" w:semiHidden="1" w:unhideWhenUsed="1"/>
     <w:lsdException w:name="Balloon Text" w:semiHidden="1" w:unhideWhenUsed="1"/>
     <w:lsdException w:name="Table Grid" w:uiPriority="39"/>
+    <w:lsdException w:name="Table Theme" w:semiHidden="1" w:unhideWhenUsed="1"/>
     <w:lsdException w:name="Placeholder Text" w:semiHidden="1"/>
     <w:lsdException w:name="No Spacing" w:uiPriority="1" w:qFormat="1"/>
     <w:lsdException w:name="Light Shading" w:uiPriority="60"/>

</xml_diff>

<commit_message>
Updates to Jodi Script and Presentation Slides
</commit_message>
<xml_diff>
--- a/Jodi-Presentation Script.docx
+++ b/Jodi-Presentation Script.docx
@@ -205,7 +205,7 @@
         <w:t xml:space="preserve"> </w:t>
       </w:r>
       <w:r>
-        <w:t>searched indeed.com using the &lt;some of&gt; the top 16 locations for data scientists</w:t>
+        <w:t>searched indeed.com using &lt;some of&gt; the top 16 locations for data scientists</w:t>
       </w:r>
       <w:r>
         <w:t xml:space="preserve"> across the United States</w:t>
@@ -331,53 +331,293 @@
         <w:t xml:space="preserve"> all the data, we had to ensure it was all usable. Indeed.com allows companies to post job </w:t>
       </w:r>
       <w:r>
-        <w:t>in any</w:t>
+        <w:t>in any format</w:t>
+      </w:r>
+      <w:r>
+        <w:t>. This mean</w:t>
+      </w:r>
+      <w:r>
+        <w:t>s</w:t>
+      </w:r>
+      <w:r>
+        <w:t xml:space="preserve"> that </w:t>
+      </w:r>
+      <w:r>
+        <w:t>a</w:t>
+      </w:r>
+      <w:r>
+        <w:t xml:space="preserve"> job posting often include</w:t>
+      </w:r>
+      <w:r>
+        <w:t>s</w:t>
+      </w:r>
+      <w:r>
+        <w:t xml:space="preserve"> “Equal Opportunity” Language, company information, and varying use of styles making the use of Beautiful Soup Difficult.</w:t>
+      </w:r>
+      <w:r>
+        <w:br/>
+      </w:r>
+    </w:p>
+    <w:p>
+      <w:pPr>
+        <w:spacing w:after="0" w:line="276" w:lineRule="auto"/>
+      </w:pPr>
+      <w:r>
+        <w:rPr>
+          <w:color w:val="FF0000"/>
+        </w:rPr>
+        <w:t>Slide 1</w:t>
+      </w:r>
+      <w:r>
+        <w:rPr>
+          <w:color w:val="FF0000"/>
+        </w:rPr>
+        <w:t>8</w:t>
+      </w:r>
+      <w:r>
+        <w:rPr>
+          <w:color w:val="FF0000"/>
+        </w:rPr>
+        <w:t xml:space="preserve">: </w:t>
+      </w:r>
+      <w:r>
+        <w:t>So, we used</w:t>
+      </w:r>
+      <w:r>
+        <w:t xml:space="preserve"> BeatifulSoup to extract </w:t>
+      </w:r>
+      <w:r>
+        <w:t>bulleted text beneath bold headings.</w:t>
+      </w:r>
+      <w:r>
+        <w:t xml:space="preserve"> We </w:t>
+      </w:r>
+      <w:r>
+        <w:t>used</w:t>
+      </w:r>
+      <w:r>
+        <w:t xml:space="preserve"> the bold words</w:t>
+      </w:r>
+      <w:r>
+        <w:t>:</w:t>
+      </w:r>
+      <w:r>
+        <w:t xml:space="preserve"> Education, Qualifications, Responsibilities, Requirements, and Skills. We then combined all of these into one corpus. </w:t>
+      </w:r>
+    </w:p>
+    <w:p>
+      <w:pPr>
+        <w:spacing w:after="0" w:line="276" w:lineRule="auto"/>
+      </w:pPr>
+    </w:p>
+    <w:p>
+      <w:pPr>
+        <w:spacing w:after="0" w:line="276" w:lineRule="auto"/>
+      </w:pPr>
+      <w:r>
+        <w:rPr>
+          <w:color w:val="FF0000"/>
+        </w:rPr>
+        <w:lastRenderedPageBreak/>
+        <w:t>Slide 1</w:t>
+      </w:r>
+      <w:r>
+        <w:rPr>
+          <w:color w:val="FF0000"/>
+        </w:rPr>
+        <w:t>9</w:t>
+      </w:r>
+      <w:r>
+        <w:rPr>
+          <w:color w:val="FF0000"/>
+        </w:rPr>
+        <w:t xml:space="preserve">: </w:t>
+      </w:r>
+      <w:r>
+        <w:t>Next we were able to start our NLP pipeline. W</w:t>
+      </w:r>
+      <w:r>
+        <w:t>e use</w:t>
+      </w:r>
+      <w:r>
+        <w:t>d</w:t>
+      </w:r>
+      <w:r>
+        <w:t xml:space="preserve"> the</w:t>
+      </w:r>
+      <w:r>
+        <w:t xml:space="preserve"> Python libraries, NLTK and spaCy to remove stop words and </w:t>
+      </w:r>
+      <w:r>
+        <w:t>eliminate</w:t>
+      </w:r>
+      <w:r>
+        <w:t xml:space="preserve"> extra symbols</w:t>
+      </w:r>
+      <w:r>
+        <w:t>,</w:t>
+      </w:r>
+      <w:r>
+        <w:t xml:space="preserve"> and line breaks.</w:t>
+      </w:r>
+      <w:r>
+        <w:t xml:space="preserve"> We were finally ready to analyze the data.</w:t>
+      </w:r>
+    </w:p>
+    <w:p>
+      <w:pPr>
+        <w:spacing w:after="0" w:line="276" w:lineRule="auto"/>
+      </w:pPr>
+    </w:p>
+    <w:p>
+      <w:pPr>
+        <w:spacing w:after="0" w:line="276" w:lineRule="auto"/>
+      </w:pPr>
+      <w:r>
+        <w:rPr>
+          <w:color w:val="FF0000"/>
+        </w:rPr>
+        <w:t xml:space="preserve">Slide </w:t>
+      </w:r>
+      <w:r>
+        <w:rPr>
+          <w:color w:val="FF0000"/>
+        </w:rPr>
+        <w:t>20</w:t>
+      </w:r>
+      <w:r>
+        <w:rPr>
+          <w:color w:val="FF0000"/>
+        </w:rPr>
+        <w:t>:</w:t>
+      </w:r>
+      <w:r>
+        <w:rPr>
+          <w:color w:val="FF0000"/>
+        </w:rPr>
+        <w:t xml:space="preserve"> </w:t>
+      </w:r>
+      <w:r>
+        <w:t>In order to turn our words into something usable for analysis, we used Tensor Flow hub’s Universal Sentence Encoder to turn our corpus into groups of 512 dimension features vectors that were ready 100% ready for a analysis.</w:t>
+      </w:r>
+    </w:p>
+    <w:p>
+      <w:pPr>
+        <w:spacing w:after="0" w:line="276" w:lineRule="auto"/>
+      </w:pPr>
+    </w:p>
+    <w:p>
+      <w:pPr>
+        <w:spacing w:after="0" w:line="276" w:lineRule="auto"/>
+      </w:pPr>
+      <w:r>
+        <w:rPr>
+          <w:color w:val="FF0000"/>
+        </w:rPr>
+        <w:t xml:space="preserve">Slide </w:t>
+      </w:r>
+      <w:r>
+        <w:rPr>
+          <w:color w:val="FF0000"/>
+        </w:rPr>
+        <w:t>2</w:t>
+      </w:r>
+      <w:r>
+        <w:rPr>
+          <w:color w:val="FF0000"/>
+        </w:rPr>
+        <w:t>8</w:t>
+      </w:r>
+      <w:r>
+        <w:rPr>
+          <w:color w:val="FF0000"/>
+        </w:rPr>
+        <w:t>:</w:t>
+      </w:r>
+      <w:r>
+        <w:rPr>
+          <w:color w:val="FF0000"/>
+        </w:rPr>
+        <w:t xml:space="preserve"> </w:t>
+      </w:r>
+      <w:r>
+        <w:t>Now that we had our analysis complete, we went back to our raw data to pull out the most common words in the job postings. As you were able to see during the poster session, Data Analyst and Statistician share many of the most common words. ****call out one or two with an example…..</w:t>
+      </w:r>
+    </w:p>
+    <w:p>
+      <w:pPr>
+        <w:spacing w:after="0" w:line="276" w:lineRule="auto"/>
+        <w:rPr>
+          <w:color w:val="FF0000"/>
+        </w:rPr>
+      </w:pPr>
+    </w:p>
+    <w:p>
+      <w:pPr>
+        <w:spacing w:after="0" w:line="276" w:lineRule="auto"/>
+      </w:pPr>
+      <w:r>
+        <w:rPr>
+          <w:color w:val="FF0000"/>
+        </w:rPr>
+        <w:t xml:space="preserve">Slide </w:t>
+      </w:r>
+      <w:r>
+        <w:rPr>
+          <w:color w:val="FF0000"/>
+        </w:rPr>
+        <w:t>2</w:t>
+      </w:r>
+      <w:r>
+        <w:rPr>
+          <w:color w:val="FF0000"/>
+        </w:rPr>
+        <w:t>9</w:t>
+      </w:r>
+      <w:r>
+        <w:rPr>
+          <w:color w:val="FF0000"/>
+        </w:rPr>
+        <w:t>:</w:t>
+      </w:r>
+      <w:r>
+        <w:rPr>
+          <w:color w:val="FF0000"/>
+        </w:rPr>
+        <w:t xml:space="preserve"> </w:t>
+      </w:r>
+      <w:r>
+        <w:t>Say more about slide 28</w:t>
       </w:r>
       <w:bookmarkStart w:id="0" w:name="_GoBack"/>
       <w:bookmarkEnd w:id="0"/>
-      <w:r>
-        <w:t xml:space="preserve"> format</w:t>
-      </w:r>
-      <w:r>
-        <w:t>. This mean</w:t>
-      </w:r>
-      <w:r>
-        <w:t>s</w:t>
-      </w:r>
-      <w:r>
-        <w:t xml:space="preserve"> that </w:t>
-      </w:r>
-      <w:r>
-        <w:t>a</w:t>
-      </w:r>
-      <w:r>
-        <w:t xml:space="preserve"> job posting often include</w:t>
-      </w:r>
-      <w:r>
-        <w:t>s</w:t>
-      </w:r>
-      <w:r>
-        <w:t xml:space="preserve"> “Equal Opportunity” Language, company information, and varying use of styles making the use of Beautiful Soup Difficult.</w:t>
-      </w:r>
-      <w:r>
-        <w:br/>
-      </w:r>
-    </w:p>
-    <w:p>
-      <w:pPr>
-        <w:spacing w:after="0" w:line="276" w:lineRule="auto"/>
-      </w:pPr>
-      <w:r>
-        <w:rPr>
-          <w:color w:val="FF0000"/>
-        </w:rPr>
-        <w:t>Slide 1</w:t>
-      </w:r>
-      <w:r>
-        <w:rPr>
-          <w:color w:val="FF0000"/>
-        </w:rPr>
-        <w:t>8</w:t>
+    </w:p>
+    <w:p>
+      <w:pPr>
+        <w:spacing w:after="0" w:line="276" w:lineRule="auto"/>
+      </w:pPr>
+    </w:p>
+    <w:p>
+      <w:pPr>
+        <w:spacing w:line="276" w:lineRule="auto"/>
+      </w:pPr>
+      <w:r>
+        <w:rPr>
+          <w:color w:val="FF0000"/>
+        </w:rPr>
+        <w:t>S</w:t>
+      </w:r>
+      <w:r>
+        <w:rPr>
+          <w:color w:val="FF0000"/>
+        </w:rPr>
+        <w:t xml:space="preserve">lide </w:t>
+      </w:r>
+      <w:r>
+        <w:rPr>
+          <w:color w:val="FF0000"/>
+        </w:rPr>
+        <w:t>30</w:t>
       </w:r>
       <w:r>
         <w:rPr>
@@ -386,197 +626,19 @@
         <w:t xml:space="preserve">: </w:t>
       </w:r>
       <w:r>
-        <w:t>So, we used</w:t>
-      </w:r>
-      <w:r>
-        <w:t xml:space="preserve"> </w:t>
-      </w:r>
-      <w:proofErr w:type="spellStart"/>
-      <w:r>
-        <w:t>BeatifulSoup</w:t>
-      </w:r>
-      <w:proofErr w:type="spellEnd"/>
-      <w:r>
-        <w:t xml:space="preserve"> to extract </w:t>
-      </w:r>
-      <w:r>
-        <w:t>bulleted text beneath bold headings.</w:t>
-      </w:r>
-      <w:r>
-        <w:t xml:space="preserve"> We </w:t>
-      </w:r>
-      <w:r>
-        <w:t>used</w:t>
-      </w:r>
-      <w:r>
-        <w:t xml:space="preserve"> the bold words</w:t>
-      </w:r>
-      <w:r>
-        <w:t>:</w:t>
-      </w:r>
-      <w:r>
-        <w:t xml:space="preserve"> Education, Qualifications, Responsibilities, Requirements, and Skills. We then combined all of these into one corpus. </w:t>
-      </w:r>
-    </w:p>
-    <w:p>
-      <w:pPr>
-        <w:spacing w:after="0" w:line="276" w:lineRule="auto"/>
-      </w:pPr>
-    </w:p>
-    <w:p>
-      <w:pPr>
-        <w:spacing w:after="0" w:line="276" w:lineRule="auto"/>
-      </w:pPr>
-      <w:r>
-        <w:rPr>
-          <w:color w:val="FF0000"/>
-        </w:rPr>
-        <w:lastRenderedPageBreak/>
-        <w:t>Slide 1</w:t>
-      </w:r>
-      <w:r>
-        <w:rPr>
-          <w:color w:val="FF0000"/>
-        </w:rPr>
-        <w:t>9</w:t>
-      </w:r>
-      <w:r>
-        <w:rPr>
-          <w:color w:val="FF0000"/>
-        </w:rPr>
-        <w:t xml:space="preserve">: </w:t>
-      </w:r>
-      <w:r>
-        <w:t>Next we were able to start our NLP pipeline. W</w:t>
-      </w:r>
-      <w:r>
-        <w:t>e use</w:t>
-      </w:r>
-      <w:r>
-        <w:t xml:space="preserve"> the</w:t>
-      </w:r>
-      <w:r>
-        <w:t xml:space="preserve"> Python libraries, NLTK and </w:t>
-      </w:r>
-      <w:proofErr w:type="spellStart"/>
-      <w:r>
-        <w:t>spaCy</w:t>
-      </w:r>
-      <w:proofErr w:type="spellEnd"/>
-      <w:r>
-        <w:t xml:space="preserve"> to remove stop words and </w:t>
-      </w:r>
-      <w:r>
-        <w:t>eliminate</w:t>
-      </w:r>
-      <w:r>
-        <w:t xml:space="preserve"> extra </w:t>
-      </w:r>
-      <w:proofErr w:type="gramStart"/>
-      <w:r>
-        <w:t>symbols</w:t>
-      </w:r>
-      <w:r>
-        <w:t>,</w:t>
-      </w:r>
-      <w:r>
-        <w:t xml:space="preserve"> and</w:t>
-      </w:r>
-      <w:proofErr w:type="gramEnd"/>
-      <w:r>
-        <w:t xml:space="preserve"> line breaks.</w:t>
-      </w:r>
-      <w:r>
-        <w:t xml:space="preserve"> We were finally ready to analyze the data.</w:t>
-      </w:r>
-    </w:p>
-    <w:p>
-      <w:pPr>
-        <w:spacing w:after="0" w:line="276" w:lineRule="auto"/>
-      </w:pPr>
-    </w:p>
-    <w:p>
-      <w:pPr>
-        <w:spacing w:after="0" w:line="276" w:lineRule="auto"/>
-      </w:pPr>
-      <w:r>
-        <w:rPr>
-          <w:color w:val="FF0000"/>
-        </w:rPr>
-        <w:t xml:space="preserve">Slide </w:t>
-      </w:r>
-      <w:r>
-        <w:rPr>
-          <w:color w:val="FF0000"/>
-        </w:rPr>
-        <w:t>20</w:t>
-      </w:r>
-      <w:r>
-        <w:rPr>
-          <w:color w:val="FF0000"/>
-        </w:rPr>
-        <w:t>:</w:t>
-      </w:r>
-      <w:r>
-        <w:rPr>
-          <w:color w:val="FF0000"/>
-        </w:rPr>
-        <w:t xml:space="preserve"> </w:t>
-      </w:r>
-      <w:r>
-        <w:rPr>
-          <w:highlight w:val="yellow"/>
-        </w:rPr>
-        <w:t>NOT SURE HOW TO TIE THIS SLIDE IN WITH MINE. IT REALLY SHOULD GO AFTER THE KNN, RIGHT?? I can talk about it here, but there’d be no explanation as to why I did a Venn Diagram with just these three job titles.</w:t>
-      </w:r>
-    </w:p>
-    <w:p>
-      <w:pPr>
-        <w:spacing w:after="0" w:line="276" w:lineRule="auto"/>
-      </w:pPr>
-    </w:p>
-    <w:p>
-      <w:pPr>
-        <w:spacing w:line="276" w:lineRule="auto"/>
-      </w:pPr>
-      <w:r>
-        <w:rPr>
-          <w:color w:val="FF0000"/>
-        </w:rPr>
-        <w:t xml:space="preserve">Slide </w:t>
-      </w:r>
-      <w:r>
-        <w:rPr>
-          <w:color w:val="FF0000"/>
-        </w:rPr>
-        <w:t>30</w:t>
-      </w:r>
-      <w:r>
-        <w:rPr>
-          <w:color w:val="FF0000"/>
-        </w:rPr>
-        <w:t xml:space="preserve">: </w:t>
-      </w:r>
-      <w:r>
-        <w:t xml:space="preserve">When considering the </w:t>
+        <w:t xml:space="preserve">When considering </w:t>
       </w:r>
       <w:r>
         <w:t>applying the insights of our findings</w:t>
       </w:r>
       <w:r>
-        <w:t>, it is important to consider how it might be used negatively. O</w:t>
-      </w:r>
-      <w:r>
-        <w:t>ne of the ethical considerations of this type of work is</w:t>
-      </w:r>
-      <w:r>
-        <w:t xml:space="preserve"> to consider that </w:t>
-      </w:r>
-      <w:r>
-        <w:t xml:space="preserve">employers </w:t>
-      </w:r>
-      <w:r>
-        <w:t xml:space="preserve">may use it to </w:t>
+        <w:t xml:space="preserve">, it is important to consider how it might be used negatively. </w:t>
+      </w:r>
+      <w:r>
+        <w:t xml:space="preserve">Employers could use our information </w:t>
+      </w:r>
+      <w:r>
+        <w:t xml:space="preserve">to </w:t>
       </w:r>
       <w:r>
         <w:t>profil</w:t>
@@ -585,59 +647,10 @@
         <w:t>e</w:t>
       </w:r>
       <w:r>
-        <w:t xml:space="preserve"> candidates. </w:t>
-      </w:r>
-      <w:r>
-        <w:rPr>
-          <w:highlight w:val="yellow"/>
-        </w:rPr>
-        <w:t>(Need one more very short sentence here)</w:t>
-      </w:r>
-    </w:p>
-    <w:p>
-      <w:pPr>
-        <w:spacing w:after="0" w:line="276" w:lineRule="auto"/>
-      </w:pPr>
-    </w:p>
-    <w:p>
-      <w:pPr>
-        <w:spacing w:after="0" w:line="276" w:lineRule="auto"/>
-      </w:pPr>
-      <w:r>
-        <w:rPr>
-          <w:color w:val="FF0000"/>
-        </w:rPr>
-        <w:t xml:space="preserve">Slide </w:t>
-      </w:r>
-      <w:r>
-        <w:rPr>
-          <w:color w:val="FF0000"/>
-        </w:rPr>
-        <w:t>31</w:t>
-      </w:r>
-      <w:r>
-        <w:rPr>
-          <w:color w:val="FF0000"/>
-        </w:rPr>
-        <w:t xml:space="preserve">: </w:t>
-      </w:r>
-      <w:r>
-        <w:t>Additionally, this type of analysis could lead to a person cheating the automated Applicant Tracking System by falsifying information.</w:t>
-      </w:r>
-      <w:r>
-        <w:t xml:space="preserve"> We know </w:t>
-      </w:r>
-      <w:r>
-        <w:t>both these things</w:t>
-      </w:r>
-      <w:r>
-        <w:t xml:space="preserve"> happen</w:t>
-      </w:r>
-      <w:r>
-        <w:t xml:space="preserve"> in real life</w:t>
-      </w:r>
-      <w:r>
-        <w:t>, but we feel that this project may contribute to that line of thinking.</w:t>
+        <w:t xml:space="preserve"> candidates</w:t>
+      </w:r>
+      <w:r>
+        <w:t xml:space="preserve"> or Candidates could use this information to cheat an Applicant Tracking System. Don’t be that person.</w:t>
       </w:r>
     </w:p>
     <w:p>
@@ -1060,7 +1073,7 @@
   <w:style w:type="paragraph" w:default="1" w:styleId="Normal">
     <w:name w:val="Normal"/>
     <w:qFormat/>
-    <w:rsid w:val="00062D76"/>
+    <w:rsid w:val="0075736F"/>
   </w:style>
   <w:style w:type="character" w:default="1" w:styleId="DefaultParagraphFont">
     <w:name w:val="Default Paragraph Font"/>

</xml_diff>

<commit_message>
updates to Jodi's Script
</commit_message>
<xml_diff>
--- a/Jodi-Presentation Script.docx
+++ b/Jodi-Presentation Script.docx
@@ -7,16 +7,16 @@
         <w:rPr>
           <w:b/>
           <w:bCs/>
-          <w:sz w:val="32"/>
-          <w:szCs w:val="32"/>
+          <w:sz w:val="24"/>
+          <w:szCs w:val="24"/>
         </w:rPr>
       </w:pPr>
       <w:r>
         <w:rPr>
           <w:b/>
           <w:bCs/>
-          <w:sz w:val="32"/>
-          <w:szCs w:val="32"/>
+          <w:sz w:val="24"/>
+          <w:szCs w:val="24"/>
         </w:rPr>
         <w:t>One Sentence Problem Statement</w:t>
       </w:r>
@@ -26,16 +26,16 @@
         <w:rPr>
           <w:b/>
           <w:bCs/>
-          <w:sz w:val="32"/>
-          <w:szCs w:val="32"/>
+          <w:sz w:val="24"/>
+          <w:szCs w:val="24"/>
         </w:rPr>
       </w:pPr>
       <w:r>
         <w:rPr>
           <w:b/>
           <w:bCs/>
-          <w:sz w:val="32"/>
-          <w:szCs w:val="32"/>
+          <w:sz w:val="24"/>
+          <w:szCs w:val="24"/>
         </w:rPr>
         <w:t>Short: There is not a common definition of a Data Scientist</w:t>
       </w:r>
@@ -45,16 +45,16 @@
         <w:rPr>
           <w:b/>
           <w:bCs/>
-          <w:sz w:val="32"/>
-          <w:szCs w:val="32"/>
+          <w:sz w:val="24"/>
+          <w:szCs w:val="24"/>
         </w:rPr>
       </w:pPr>
       <w:r>
         <w:rPr>
           <w:b/>
           <w:bCs/>
-          <w:sz w:val="32"/>
-          <w:szCs w:val="32"/>
+          <w:sz w:val="24"/>
+          <w:szCs w:val="24"/>
         </w:rPr>
         <w:t xml:space="preserve">Long: </w:t>
       </w:r>
@@ -62,8 +62,8 @@
         <w:rPr>
           <w:b/>
           <w:bCs/>
-          <w:sz w:val="32"/>
-          <w:szCs w:val="32"/>
+          <w:sz w:val="24"/>
+          <w:szCs w:val="24"/>
         </w:rPr>
         <w:t>Who and/or what is a</w:t>
       </w:r>
@@ -71,8 +71,8 @@
         <w:rPr>
           <w:b/>
           <w:bCs/>
-          <w:sz w:val="32"/>
-          <w:szCs w:val="32"/>
+          <w:sz w:val="24"/>
+          <w:szCs w:val="24"/>
         </w:rPr>
         <w:t xml:space="preserve"> Data Scientist is undecided - leading to unmet expectations, misfit hires, and lost time/resources for employers, employees, and applicants.</w:t>
       </w:r>
@@ -130,7 +130,13 @@
         <w:t xml:space="preserve">Slide 13: </w:t>
       </w:r>
       <w:r>
-        <w:t>To build a dataset, we used the python library, Beautiful Soup, to scrape indeed.com. Beautiful Soup allowed us to go from the HTML code within the website to a nice clean csv export.</w:t>
+        <w:t>To build a dataset, we used the python library, Beautiful Soup, to scrape indeed.com</w:t>
+      </w:r>
+      <w:r>
+        <w:t xml:space="preserve"> for job postings</w:t>
+      </w:r>
+      <w:r>
+        <w:t>. Beautiful Soup allowed us to go from the HTML code within the website to a nice clean csv export.</w:t>
       </w:r>
     </w:p>
     <w:p/>
@@ -202,10 +208,19 @@
         <w:t>We</w:t>
       </w:r>
       <w:r>
+        <w:t xml:space="preserve"> specifically</w:t>
+      </w:r>
+      <w:r>
         <w:t xml:space="preserve"> </w:t>
       </w:r>
       <w:r>
-        <w:t>searched indeed.com using &lt;some of&gt; the top 16 locations for data scientists</w:t>
+        <w:t xml:space="preserve">searched </w:t>
+      </w:r>
+      <w:r>
+        <w:t xml:space="preserve">those 6 titles in </w:t>
+      </w:r>
+      <w:r>
+        <w:t>the top 16 locations for data scientists</w:t>
       </w:r>
       <w:r>
         <w:t xml:space="preserve"> across the United States</w:t>
@@ -222,9 +237,6 @@
       <w:r>
         <w:t xml:space="preserve"> </w:t>
       </w:r>
-      <w:r>
-        <w:t xml:space="preserve">Of those, we had a total of 1,742 Data Scientist job Postings pulled. </w:t>
-      </w:r>
     </w:p>
     <w:p/>
     <w:p>
@@ -247,350 +259,22 @@
         <w:rPr>
           <w:color w:val="FF0000"/>
         </w:rPr>
-        <w:t xml:space="preserve"> (Edit image on this slide)</w:t>
-      </w:r>
-      <w:r>
-        <w:rPr>
-          <w:color w:val="FF0000"/>
-        </w:rPr>
         <w:t xml:space="preserve">: </w:t>
       </w:r>
       <w:r>
-        <w:t xml:space="preserve">California had the most </w:t>
-      </w:r>
-      <w:r>
-        <w:t xml:space="preserve">Data Scientist job postings </w:t>
-      </w:r>
-      <w:r>
-        <w:t xml:space="preserve">with 517. </w:t>
-      </w:r>
-    </w:p>
-    <w:p>
-      <w:pPr>
-        <w:spacing w:after="0" w:line="276" w:lineRule="auto"/>
-      </w:pPr>
-      <w:r>
-        <w:t xml:space="preserve">Although Texas had the </w:t>
-      </w:r>
-      <w:r>
-        <w:t xml:space="preserve">second </w:t>
-      </w:r>
-      <w:r>
-        <w:t>largest</w:t>
-      </w:r>
-      <w:r>
-        <w:t xml:space="preserve"> number of </w:t>
-      </w:r>
-      <w:r>
-        <w:t xml:space="preserve">total </w:t>
-      </w:r>
-      <w:r>
-        <w:t xml:space="preserve">postings collected, New York, Washington state, and Massachusetts </w:t>
-      </w:r>
-      <w:r>
-        <w:t>each</w:t>
-      </w:r>
-      <w:r>
-        <w:t xml:space="preserve"> had more Data Scientist job postings compared to Texas at 170.</w:t>
-      </w:r>
-    </w:p>
-    <w:p>
-      <w:pPr>
-        <w:spacing w:after="0" w:line="276" w:lineRule="auto"/>
-      </w:pPr>
-    </w:p>
-    <w:p>
-      <w:pPr>
-        <w:spacing w:after="0" w:line="276" w:lineRule="auto"/>
-      </w:pPr>
-      <w:r>
-        <w:rPr>
-          <w:color w:val="FF0000"/>
-        </w:rPr>
-        <w:t>Slide 1</w:t>
-      </w:r>
-      <w:r>
-        <w:rPr>
-          <w:color w:val="FF0000"/>
-        </w:rPr>
-        <w:t>7</w:t>
-      </w:r>
-      <w:r>
-        <w:rPr>
-          <w:color w:val="FF0000"/>
-        </w:rPr>
-        <w:t xml:space="preserve">: </w:t>
-      </w:r>
-      <w:r>
-        <w:t xml:space="preserve">Once we </w:t>
-      </w:r>
-      <w:r>
-        <w:t>had</w:t>
-      </w:r>
-      <w:r>
-        <w:t xml:space="preserve"> all the data, we had to ensure it was all usable. Indeed.com allows companies to post job </w:t>
-      </w:r>
-      <w:r>
-        <w:t>in any format</w:t>
-      </w:r>
-      <w:r>
-        <w:t>. This mean</w:t>
-      </w:r>
-      <w:r>
-        <w:t>s</w:t>
-      </w:r>
-      <w:r>
-        <w:t xml:space="preserve"> that </w:t>
-      </w:r>
-      <w:r>
-        <w:t>a</w:t>
-      </w:r>
-      <w:r>
-        <w:t xml:space="preserve"> job posting often include</w:t>
-      </w:r>
-      <w:r>
-        <w:t>s</w:t>
-      </w:r>
-      <w:r>
-        <w:t xml:space="preserve"> “Equal Opportunity” Language, company information, and varying use of styles making the use of Beautiful Soup Difficult.</w:t>
-      </w:r>
-      <w:r>
-        <w:br/>
-      </w:r>
-    </w:p>
-    <w:p>
-      <w:pPr>
-        <w:spacing w:after="0" w:line="276" w:lineRule="auto"/>
-      </w:pPr>
-      <w:r>
-        <w:rPr>
-          <w:color w:val="FF0000"/>
-        </w:rPr>
-        <w:t>Slide 1</w:t>
-      </w:r>
-      <w:r>
-        <w:rPr>
-          <w:color w:val="FF0000"/>
-        </w:rPr>
-        <w:t>8</w:t>
-      </w:r>
-      <w:r>
-        <w:rPr>
-          <w:color w:val="FF0000"/>
-        </w:rPr>
-        <w:t xml:space="preserve">: </w:t>
-      </w:r>
-      <w:r>
-        <w:t>So, we used</w:t>
-      </w:r>
-      <w:r>
-        <w:t xml:space="preserve"> BeatifulSoup to extract </w:t>
-      </w:r>
-      <w:r>
-        <w:t>bulleted text beneath bold headings.</w:t>
-      </w:r>
-      <w:r>
-        <w:t xml:space="preserve"> We </w:t>
-      </w:r>
-      <w:r>
-        <w:t>used</w:t>
-      </w:r>
-      <w:r>
-        <w:t xml:space="preserve"> the bold words</w:t>
-      </w:r>
-      <w:r>
-        <w:t>:</w:t>
-      </w:r>
-      <w:r>
-        <w:t xml:space="preserve"> Education, Qualifications, Responsibilities, Requirements, and Skills. We then combined all of these into one corpus. </w:t>
-      </w:r>
-    </w:p>
-    <w:p>
-      <w:pPr>
-        <w:spacing w:after="0" w:line="276" w:lineRule="auto"/>
-      </w:pPr>
-    </w:p>
-    <w:p>
-      <w:pPr>
-        <w:spacing w:after="0" w:line="276" w:lineRule="auto"/>
-      </w:pPr>
-      <w:r>
-        <w:rPr>
-          <w:color w:val="FF0000"/>
-        </w:rPr>
-        <w:lastRenderedPageBreak/>
-        <w:t>Slide 1</w:t>
-      </w:r>
-      <w:r>
-        <w:rPr>
-          <w:color w:val="FF0000"/>
-        </w:rPr>
-        <w:t>9</w:t>
-      </w:r>
-      <w:r>
-        <w:rPr>
-          <w:color w:val="FF0000"/>
-        </w:rPr>
-        <w:t xml:space="preserve">: </w:t>
-      </w:r>
-      <w:r>
-        <w:t>Next we were able to start our NLP pipeline. W</w:t>
-      </w:r>
-      <w:r>
-        <w:t>e use</w:t>
-      </w:r>
-      <w:r>
-        <w:t>d</w:t>
-      </w:r>
-      <w:r>
-        <w:t xml:space="preserve"> the</w:t>
-      </w:r>
-      <w:r>
-        <w:t xml:space="preserve"> Python libraries, NLTK and spaCy to remove stop words and </w:t>
-      </w:r>
-      <w:r>
-        <w:t>eliminate</w:t>
-      </w:r>
-      <w:r>
-        <w:t xml:space="preserve"> extra symbols</w:t>
-      </w:r>
-      <w:r>
-        <w:t>,</w:t>
-      </w:r>
-      <w:r>
-        <w:t xml:space="preserve"> and line breaks.</w:t>
-      </w:r>
-      <w:r>
-        <w:t xml:space="preserve"> We were finally ready to analyze the data.</w:t>
-      </w:r>
-    </w:p>
-    <w:p>
-      <w:pPr>
-        <w:spacing w:after="0" w:line="276" w:lineRule="auto"/>
-      </w:pPr>
-    </w:p>
-    <w:p>
-      <w:pPr>
-        <w:spacing w:after="0" w:line="276" w:lineRule="auto"/>
-      </w:pPr>
-      <w:r>
-        <w:rPr>
-          <w:color w:val="FF0000"/>
-        </w:rPr>
-        <w:t xml:space="preserve">Slide </w:t>
-      </w:r>
-      <w:r>
-        <w:rPr>
-          <w:color w:val="FF0000"/>
-        </w:rPr>
-        <w:t>20</w:t>
-      </w:r>
-      <w:r>
-        <w:rPr>
-          <w:color w:val="FF0000"/>
-        </w:rPr>
-        <w:t>:</w:t>
-      </w:r>
-      <w:r>
-        <w:rPr>
-          <w:color w:val="FF0000"/>
-        </w:rPr>
-        <w:t xml:space="preserve"> </w:t>
-      </w:r>
-      <w:r>
-        <w:t>In order to turn our words into something usable for analysis, we used Tensor Flow hub’s Universal Sentence Encoder to turn our corpus into groups of 512 dimension features vectors that were ready 100% ready for a analysis.</w:t>
-      </w:r>
-    </w:p>
-    <w:p>
-      <w:pPr>
-        <w:spacing w:after="0" w:line="276" w:lineRule="auto"/>
-      </w:pPr>
-    </w:p>
-    <w:p>
-      <w:pPr>
-        <w:spacing w:after="0" w:line="276" w:lineRule="auto"/>
-      </w:pPr>
-      <w:r>
-        <w:rPr>
-          <w:color w:val="FF0000"/>
-        </w:rPr>
-        <w:t xml:space="preserve">Slide </w:t>
-      </w:r>
-      <w:r>
-        <w:rPr>
-          <w:color w:val="FF0000"/>
-        </w:rPr>
-        <w:t>2</w:t>
-      </w:r>
-      <w:r>
-        <w:rPr>
-          <w:color w:val="FF0000"/>
-        </w:rPr>
-        <w:t>8</w:t>
-      </w:r>
-      <w:r>
-        <w:rPr>
-          <w:color w:val="FF0000"/>
-        </w:rPr>
-        <w:t>:</w:t>
-      </w:r>
-      <w:r>
-        <w:rPr>
-          <w:color w:val="FF0000"/>
-        </w:rPr>
-        <w:t xml:space="preserve"> </w:t>
-      </w:r>
-      <w:r>
-        <w:t>Now that we had our analysis complete, we went back to our raw data to pull out the most common words in the job postings. As you were able to see during the poster session, Data Analyst and Statistician share many of the most common words. ****call out one or two with an example…..</w:t>
-      </w:r>
-    </w:p>
-    <w:p>
-      <w:pPr>
-        <w:spacing w:after="0" w:line="276" w:lineRule="auto"/>
-        <w:rPr>
-          <w:color w:val="FF0000"/>
-        </w:rPr>
-      </w:pPr>
-    </w:p>
-    <w:p>
-      <w:pPr>
-        <w:spacing w:after="0" w:line="276" w:lineRule="auto"/>
-      </w:pPr>
-      <w:r>
-        <w:rPr>
-          <w:color w:val="FF0000"/>
-        </w:rPr>
-        <w:t xml:space="preserve">Slide </w:t>
-      </w:r>
-      <w:r>
-        <w:rPr>
-          <w:color w:val="FF0000"/>
-        </w:rPr>
-        <w:t>2</w:t>
-      </w:r>
-      <w:r>
-        <w:rPr>
-          <w:color w:val="FF0000"/>
-        </w:rPr>
-        <w:t>9</w:t>
-      </w:r>
-      <w:r>
-        <w:rPr>
-          <w:color w:val="FF0000"/>
-        </w:rPr>
-        <w:t>:</w:t>
-      </w:r>
-      <w:r>
-        <w:rPr>
-          <w:color w:val="FF0000"/>
-        </w:rPr>
-        <w:t xml:space="preserve"> </w:t>
-      </w:r>
-      <w:r>
-        <w:t>Say more about slide 28</w:t>
+        <w:t xml:space="preserve">The make-up of our data set included </w:t>
+      </w:r>
+      <w:r>
+        <w:t>1,742 Data Scientist</w:t>
+      </w:r>
+      <w:r>
+        <w:t xml:space="preserve"> job postings</w:t>
       </w:r>
       <w:bookmarkStart w:id="0" w:name="_GoBack"/>
       <w:bookmarkEnd w:id="0"/>
+      <w:r>
+        <w:t>. We had the most Software Engineer job postings and least Statistician job posting.</w:t>
+      </w:r>
     </w:p>
     <w:p>
       <w:pPr>
@@ -599,6 +283,319 @@
     </w:p>
     <w:p>
       <w:pPr>
+        <w:spacing w:after="0" w:line="276" w:lineRule="auto"/>
+      </w:pPr>
+      <w:r>
+        <w:rPr>
+          <w:color w:val="FF0000"/>
+        </w:rPr>
+        <w:t>Slide 1</w:t>
+      </w:r>
+      <w:r>
+        <w:rPr>
+          <w:color w:val="FF0000"/>
+        </w:rPr>
+        <w:t>7</w:t>
+      </w:r>
+      <w:r>
+        <w:rPr>
+          <w:color w:val="FF0000"/>
+        </w:rPr>
+        <w:t xml:space="preserve">: </w:t>
+      </w:r>
+      <w:r>
+        <w:t>Indeed.com allows companies to post job</w:t>
+      </w:r>
+      <w:r>
+        <w:t>s</w:t>
+      </w:r>
+      <w:r>
+        <w:t xml:space="preserve"> </w:t>
+      </w:r>
+      <w:r>
+        <w:t>in any format</w:t>
+      </w:r>
+      <w:r>
+        <w:t>. This mean</w:t>
+      </w:r>
+      <w:r>
+        <w:t>s</w:t>
+      </w:r>
+      <w:r>
+        <w:t xml:space="preserve"> that </w:t>
+      </w:r>
+      <w:r>
+        <w:t>a</w:t>
+      </w:r>
+      <w:r>
+        <w:t xml:space="preserve"> job posting </w:t>
+      </w:r>
+      <w:r>
+        <w:t>usually</w:t>
+      </w:r>
+      <w:r>
+        <w:t xml:space="preserve"> include “Equal Opportunity” Language, company information, and varying use of styles making</w:t>
+      </w:r>
+      <w:r>
+        <w:t xml:space="preserve"> the data cleaning process difficult</w:t>
+      </w:r>
+      <w:r>
+        <w:t>.</w:t>
+      </w:r>
+      <w:r>
+        <w:br/>
+      </w:r>
+    </w:p>
+    <w:p>
+      <w:pPr>
+        <w:spacing w:after="0" w:line="276" w:lineRule="auto"/>
+      </w:pPr>
+      <w:r>
+        <w:rPr>
+          <w:color w:val="FF0000"/>
+        </w:rPr>
+        <w:t>Slide 1</w:t>
+      </w:r>
+      <w:r>
+        <w:rPr>
+          <w:color w:val="FF0000"/>
+        </w:rPr>
+        <w:t>8</w:t>
+      </w:r>
+      <w:r>
+        <w:rPr>
+          <w:color w:val="FF0000"/>
+        </w:rPr>
+        <w:t xml:space="preserve">: </w:t>
+      </w:r>
+      <w:r>
+        <w:t>So, we used</w:t>
+      </w:r>
+      <w:r>
+        <w:t xml:space="preserve"> BeatifulSoup to extract </w:t>
+      </w:r>
+      <w:r>
+        <w:t>bulleted text beneath bold headings.</w:t>
+      </w:r>
+      <w:r>
+        <w:t xml:space="preserve"> We </w:t>
+      </w:r>
+      <w:r>
+        <w:t>used</w:t>
+      </w:r>
+      <w:r>
+        <w:t xml:space="preserve"> the </w:t>
+      </w:r>
+      <w:r>
+        <w:t>heading</w:t>
+      </w:r>
+      <w:r>
+        <w:t xml:space="preserve">s </w:t>
+      </w:r>
+      <w:r>
+        <w:t>of</w:t>
+      </w:r>
+      <w:r>
+        <w:t>:</w:t>
+      </w:r>
+      <w:r>
+        <w:t xml:space="preserve"> Education, Qualifications, Responsibilities, Requirements, and Skills. We then combined all of these into one corpus. </w:t>
+      </w:r>
+    </w:p>
+    <w:p>
+      <w:pPr>
+        <w:spacing w:after="0" w:line="276" w:lineRule="auto"/>
+      </w:pPr>
+    </w:p>
+    <w:p>
+      <w:pPr>
+        <w:spacing w:after="0" w:line="276" w:lineRule="auto"/>
+      </w:pPr>
+      <w:r>
+        <w:rPr>
+          <w:color w:val="FF0000"/>
+        </w:rPr>
+        <w:t>Slide 1</w:t>
+      </w:r>
+      <w:r>
+        <w:rPr>
+          <w:color w:val="FF0000"/>
+        </w:rPr>
+        <w:t>9</w:t>
+      </w:r>
+      <w:r>
+        <w:rPr>
+          <w:color w:val="FF0000"/>
+        </w:rPr>
+        <w:t xml:space="preserve">: </w:t>
+      </w:r>
+      <w:r>
+        <w:t>Next we were able to start our NLP pipeline. W</w:t>
+      </w:r>
+      <w:r>
+        <w:t>e use</w:t>
+      </w:r>
+      <w:r>
+        <w:t>d</w:t>
+      </w:r>
+      <w:r>
+        <w:t xml:space="preserve"> the</w:t>
+      </w:r>
+      <w:r>
+        <w:t xml:space="preserve"> Python libraries, </w:t>
+      </w:r>
+      <w:r>
+        <w:t>Natural Language TookKit (</w:t>
+      </w:r>
+      <w:r>
+        <w:t>NLTK</w:t>
+      </w:r>
+      <w:r>
+        <w:t>)</w:t>
+      </w:r>
+      <w:r>
+        <w:t xml:space="preserve"> and spaCy to remove stop words and </w:t>
+      </w:r>
+      <w:r>
+        <w:t>eliminate</w:t>
+      </w:r>
+      <w:r>
+        <w:t xml:space="preserve"> extra symbols</w:t>
+      </w:r>
+      <w:r>
+        <w:t>,</w:t>
+      </w:r>
+      <w:r>
+        <w:t xml:space="preserve"> and line breaks.</w:t>
+      </w:r>
+    </w:p>
+    <w:p>
+      <w:pPr>
+        <w:spacing w:after="0" w:line="276" w:lineRule="auto"/>
+      </w:pPr>
+    </w:p>
+    <w:p>
+      <w:pPr>
+        <w:spacing w:after="0" w:line="276" w:lineRule="auto"/>
+      </w:pPr>
+      <w:r>
+        <w:rPr>
+          <w:color w:val="FF0000"/>
+        </w:rPr>
+        <w:lastRenderedPageBreak/>
+        <w:t xml:space="preserve">Slide </w:t>
+      </w:r>
+      <w:r>
+        <w:rPr>
+          <w:color w:val="FF0000"/>
+        </w:rPr>
+        <w:t>20</w:t>
+      </w:r>
+      <w:r>
+        <w:rPr>
+          <w:color w:val="FF0000"/>
+        </w:rPr>
+        <w:t>:</w:t>
+      </w:r>
+      <w:r>
+        <w:rPr>
+          <w:color w:val="FF0000"/>
+        </w:rPr>
+        <w:t xml:space="preserve"> </w:t>
+      </w:r>
+      <w:r>
+        <w:t>In order to turn our words into something usable for analysis, we used Tensor Flow hub’s Universal Sentence Encoder to turn our corpus into 512 dimension</w:t>
+      </w:r>
+      <w:r>
+        <w:t>al</w:t>
+      </w:r>
+      <w:r>
+        <w:t xml:space="preserve"> feature vectors that were ready for analysis.</w:t>
+      </w:r>
+    </w:p>
+    <w:p>
+      <w:pPr>
+        <w:spacing w:after="0" w:line="276" w:lineRule="auto"/>
+      </w:pPr>
+    </w:p>
+    <w:p>
+      <w:pPr>
+        <w:spacing w:after="0" w:line="276" w:lineRule="auto"/>
+      </w:pPr>
+      <w:r>
+        <w:rPr>
+          <w:color w:val="FF0000"/>
+        </w:rPr>
+        <w:t xml:space="preserve">Slide </w:t>
+      </w:r>
+      <w:r>
+        <w:rPr>
+          <w:color w:val="FF0000"/>
+        </w:rPr>
+        <w:t>28</w:t>
+      </w:r>
+      <w:r>
+        <w:rPr>
+          <w:color w:val="FF0000"/>
+        </w:rPr>
+        <w:t>-29</w:t>
+      </w:r>
+      <w:r>
+        <w:rPr>
+          <w:color w:val="FF0000"/>
+        </w:rPr>
+        <w:t>:</w:t>
+      </w:r>
+      <w:r>
+        <w:rPr>
+          <w:color w:val="FF0000"/>
+        </w:rPr>
+        <w:t xml:space="preserve"> </w:t>
+      </w:r>
+      <w:r>
+        <w:t>Now that we had our analysis complete, we went back to our</w:t>
+      </w:r>
+      <w:r>
+        <w:t xml:space="preserve"> job postings </w:t>
+      </w:r>
+      <w:r>
+        <w:t xml:space="preserve">to pull out the most common words in the job postings. </w:t>
+      </w:r>
+      <w:r>
+        <w:t>Here you can see</w:t>
+      </w:r>
+      <w:r>
+        <w:t xml:space="preserve"> that Data Scientist, Data Analyst, and Statistician all share common words like “Research”, “Analysis”, and “Statistics”. A Data Scientist adds tools </w:t>
+      </w:r>
+      <w:r>
+        <w:t xml:space="preserve">and skills </w:t>
+      </w:r>
+      <w:r>
+        <w:t xml:space="preserve">such as </w:t>
+      </w:r>
+      <w:r>
+        <w:t xml:space="preserve">Programming, </w:t>
+      </w:r>
+      <w:r>
+        <w:t xml:space="preserve">Modeling, Engineering, </w:t>
+      </w:r>
+      <w:r>
+        <w:t xml:space="preserve">and </w:t>
+      </w:r>
+      <w:r>
+        <w:t xml:space="preserve">Machine Learning. </w:t>
+      </w:r>
+    </w:p>
+    <w:p>
+      <w:pPr>
+        <w:spacing w:after="0" w:line="276" w:lineRule="auto"/>
+        <w:rPr>
+          <w:color w:val="FF0000"/>
+        </w:rPr>
+      </w:pPr>
+    </w:p>
+    <w:p>
+      <w:pPr>
         <w:spacing w:line="276" w:lineRule="auto"/>
       </w:pPr>
       <w:r>
@@ -629,7 +626,10 @@
         <w:t xml:space="preserve">When considering </w:t>
       </w:r>
       <w:r>
-        <w:t>applying the insights of our findings</w:t>
+        <w:t xml:space="preserve">the insights of our </w:t>
+      </w:r>
+      <w:r>
+        <w:t>research</w:t>
       </w:r>
       <w:r>
         <w:t xml:space="preserve">, it is important to consider how it might be used negatively. </w:t>
@@ -650,7 +650,13 @@
         <w:t xml:space="preserve"> candidates</w:t>
       </w:r>
       <w:r>
-        <w:t xml:space="preserve"> or Candidates could use this information to cheat an Applicant Tracking System. Don’t be that person.</w:t>
+        <w:t xml:space="preserve"> or Candidates could use this information to </w:t>
+      </w:r>
+      <w:r>
+        <w:t xml:space="preserve">try to </w:t>
+      </w:r>
+      <w:r>
+        <w:t>cheat an Applicant Tracking System.</w:t>
       </w:r>
     </w:p>
     <w:p>
@@ -839,11 +845,8 @@
     <w:lsdException w:name="Table 3D effects 3" w:semiHidden="1" w:unhideWhenUsed="1"/>
     <w:lsdException w:name="Table Contemporary" w:semiHidden="1" w:unhideWhenUsed="1"/>
     <w:lsdException w:name="Table Elegant" w:semiHidden="1" w:unhideWhenUsed="1"/>
-    <w:lsdException w:name="Table Professional" w:semiHidden="1" w:unhideWhenUsed="1"/>
     <w:lsdException w:name="Table Subtle 1" w:semiHidden="1" w:unhideWhenUsed="1"/>
     <w:lsdException w:name="Table Subtle 2" w:semiHidden="1" w:unhideWhenUsed="1"/>
-    <w:lsdException w:name="Table Web 1" w:semiHidden="1" w:unhideWhenUsed="1"/>
-    <w:lsdException w:name="Table Web 2" w:semiHidden="1" w:unhideWhenUsed="1"/>
     <w:lsdException w:name="Table Web 3" w:semiHidden="1" w:unhideWhenUsed="1"/>
     <w:lsdException w:name="Balloon Text" w:semiHidden="1" w:unhideWhenUsed="1"/>
     <w:lsdException w:name="Table Grid" w:uiPriority="39"/>
@@ -1116,6 +1119,36 @@
       <w:rFonts w:ascii="Times New Roman" w:eastAsia="Times New Roman" w:hAnsi="Times New Roman" w:cs="Times New Roman"/>
       <w:sz w:val="24"/>
       <w:szCs w:val="24"/>
+    </w:rPr>
+  </w:style>
+  <w:style w:type="paragraph" w:styleId="BalloonText">
+    <w:name w:val="Balloon Text"/>
+    <w:basedOn w:val="Normal"/>
+    <w:link w:val="BalloonTextChar"/>
+    <w:uiPriority w:val="99"/>
+    <w:semiHidden/>
+    <w:unhideWhenUsed/>
+    <w:rsid w:val="00F13682"/>
+    <w:pPr>
+      <w:spacing w:after="0" w:line="240" w:lineRule="auto"/>
+    </w:pPr>
+    <w:rPr>
+      <w:rFonts w:ascii="Segoe UI" w:hAnsi="Segoe UI" w:cs="Segoe UI"/>
+      <w:sz w:val="18"/>
+      <w:szCs w:val="18"/>
+    </w:rPr>
+  </w:style>
+  <w:style w:type="character" w:customStyle="1" w:styleId="BalloonTextChar">
+    <w:name w:val="Balloon Text Char"/>
+    <w:basedOn w:val="DefaultParagraphFont"/>
+    <w:link w:val="BalloonText"/>
+    <w:uiPriority w:val="99"/>
+    <w:semiHidden/>
+    <w:rsid w:val="00F13682"/>
+    <w:rPr>
+      <w:rFonts w:ascii="Segoe UI" w:hAnsi="Segoe UI" w:cs="Segoe UI"/>
+      <w:sz w:val="18"/>
+      <w:szCs w:val="18"/>
     </w:rPr>
   </w:style>
 </w:styles>

</xml_diff>

<commit_message>
Updates to Presentation from Dry Run
</commit_message>
<xml_diff>
--- a/Jodi-Presentation Script.docx
+++ b/Jodi-Presentation Script.docx
@@ -48,8 +48,6 @@
         </w:rPr>
         <w:t>77</w:t>
       </w:r>
-      <w:bookmarkStart w:id="0" w:name="_GoBack"/>
-      <w:bookmarkEnd w:id="0"/>
     </w:p>
     <w:p>
       <w:pPr>
@@ -587,13 +585,25 @@
         <w:t xml:space="preserve"> job postings </w:t>
       </w:r>
       <w:r>
-        <w:t xml:space="preserve">to pull out the most common words in the job postings. </w:t>
+        <w:t>to pull out the most common word</w:t>
+      </w:r>
+      <w:r>
+        <w:t>s</w:t>
+      </w:r>
+      <w:r>
+        <w:t xml:space="preserve">. </w:t>
       </w:r>
       <w:r>
         <w:t>Here you can see</w:t>
       </w:r>
       <w:r>
-        <w:t xml:space="preserve"> that Data Scientist, Data Analyst, and Statistician all share common words like “Research”, “Analysis”, and “Statistics”. A Data Scientist adds tools </w:t>
+        <w:t xml:space="preserve"> that Data Scientist, Data Analyst, and Statistician all share common words like “Analysis”, “Statistics”</w:t>
+      </w:r>
+      <w:r>
+        <w:t>, “Communication”, and “Team”</w:t>
+      </w:r>
+      <w:r>
+        <w:t xml:space="preserve">. A Data Scientist adds tools </w:t>
       </w:r>
       <w:r>
         <w:t xml:space="preserve">and skills </w:t>
@@ -602,16 +612,43 @@
         <w:t xml:space="preserve">such as </w:t>
       </w:r>
       <w:r>
-        <w:t xml:space="preserve">Programming, </w:t>
-      </w:r>
-      <w:r>
-        <w:t xml:space="preserve">Modeling, Engineering, </w:t>
+        <w:t>“</w:t>
+      </w:r>
+      <w:r>
+        <w:t>Programming</w:t>
+      </w:r>
+      <w:r>
+        <w:t>”</w:t>
+      </w:r>
+      <w:r>
+        <w:t xml:space="preserve">, </w:t>
+      </w:r>
+      <w:r>
+        <w:t>“</w:t>
+      </w:r>
+      <w:r>
+        <w:t>Engineering</w:t>
+      </w:r>
+      <w:r>
+        <w:t>”</w:t>
+      </w:r>
+      <w:r>
+        <w:t xml:space="preserve">, </w:t>
       </w:r>
       <w:r>
         <w:t xml:space="preserve">and </w:t>
       </w:r>
       <w:r>
-        <w:t xml:space="preserve">Machine Learning. </w:t>
+        <w:t>“</w:t>
+      </w:r>
+      <w:r>
+        <w:t>Machine Learning</w:t>
+      </w:r>
+      <w:r>
+        <w:t>”</w:t>
+      </w:r>
+      <w:r>
+        <w:t xml:space="preserve">. </w:t>
       </w:r>
     </w:p>
     <w:p>
@@ -651,41 +688,10 @@
         <w:t xml:space="preserve">: </w:t>
       </w:r>
       <w:r>
-        <w:t xml:space="preserve">When considering </w:t>
-      </w:r>
-      <w:r>
-        <w:t xml:space="preserve">the insights of our </w:t>
-      </w:r>
-      <w:r>
-        <w:t>research</w:t>
-      </w:r>
-      <w:r>
-        <w:t xml:space="preserve">, it is important to consider how it might be used negatively. </w:t>
-      </w:r>
-      <w:r>
-        <w:t xml:space="preserve">Employers could use our information </w:t>
-      </w:r>
-      <w:r>
-        <w:t xml:space="preserve">to </w:t>
-      </w:r>
-      <w:r>
-        <w:t>profil</w:t>
-      </w:r>
-      <w:r>
-        <w:t>e</w:t>
-      </w:r>
-      <w:r>
-        <w:t xml:space="preserve"> candidates</w:t>
-      </w:r>
-      <w:r>
-        <w:t xml:space="preserve"> or Candidates could use this information to </w:t>
-      </w:r>
-      <w:r>
-        <w:t xml:space="preserve">try to </w:t>
-      </w:r>
-      <w:r>
-        <w:t>cheat an Applicant Tracking System.</w:t>
-      </w:r>
+        <w:t>Personal Takeaway</w:t>
+      </w:r>
+      <w:bookmarkStart w:id="0" w:name="_GoBack"/>
+      <w:bookmarkEnd w:id="0"/>
     </w:p>
     <w:p>
       <w:pPr>

</xml_diff>